<commit_message>
Took on new project
</commit_message>
<xml_diff>
--- a/Active/PI4VVR059 -web-Expert Review DTC-BD/All Copy Document-Expert Review DTC_SK_AR_BD-TS.docx
+++ b/Active/PI4VVR059 -web-Expert Review DTC-BD/All Copy Document-Expert Review DTC_SK_AR_BD-TS.docx
@@ -3409,46 +3409,95 @@
         <w:spacing w:after="0" w:line="240" w:lineRule="auto"/>
         <w:rPr>
           <w:ins w:id="120" w:author="Trudy Stoddert, ELS" w:date="2014-10-13T13:42:00Z"/>
-        </w:rPr>
-      </w:pPr>
-      <w:ins w:id="121" w:author="Trudy Stoddert, ELS" w:date="2014-10-13T13:42:00Z">
+          <w:color w:val="FF0000"/>
+          <w:rPrChange w:id="121" w:author="Ben DeGiglio" w:date="2014-10-14T14:39:00Z">
+            <w:rPr>
+              <w:ins w:id="122" w:author="Trudy Stoddert, ELS" w:date="2014-10-13T13:42:00Z"/>
+            </w:rPr>
+          </w:rPrChange>
+        </w:rPr>
+      </w:pPr>
+      <w:ins w:id="123" w:author="Trudy Stoddert, ELS" w:date="2014-10-13T13:42:00Z">
         <w:r>
+          <w:rPr>
+            <w:color w:val="FF0000"/>
+            <w:rPrChange w:id="124" w:author="Ben DeGiglio" w:date="2014-10-14T14:39:00Z">
+              <w:rPr/>
+            </w:rPrChange>
+          </w:rPr>
           <w:t xml:space="preserve">There are no fees for participating in and receiving CME credit for this activity. In order to receive credit, participants must successfully complete the online posttest and activity evaluation. Your participation in this CME activity will be recorded in prIME Oncology's database. However, upon request, your CME credit certificate will be emailed to you. Technical requirements may be found under the </w:t>
         </w:r>
         <w:r>
+          <w:rPr>
+            <w:color w:val="FF0000"/>
+            <w:rPrChange w:id="125" w:author="Ben DeGiglio" w:date="2014-10-14T14:39:00Z">
+              <w:rPr/>
+            </w:rPrChange>
+          </w:rPr>
           <w:fldChar w:fldCharType="begin"/>
         </w:r>
         <w:r>
+          <w:rPr>
+            <w:color w:val="FF0000"/>
+            <w:rPrChange w:id="126" w:author="Ben DeGiglio" w:date="2014-10-14T14:39:00Z">
+              <w:rPr/>
+            </w:rPrChange>
+          </w:rPr>
           <w:instrText xml:space="preserve"> HYPERLINK "http://www.primeoncology.org/footer-e-pages/terms_of_use.aspx" </w:instrText>
         </w:r>
         <w:r>
+          <w:rPr>
+            <w:color w:val="FF0000"/>
+            <w:rPrChange w:id="127" w:author="Ben DeGiglio" w:date="2014-10-14T14:39:00Z">
+              <w:rPr/>
+            </w:rPrChange>
+          </w:rPr>
           <w:fldChar w:fldCharType="separate"/>
         </w:r>
         <w:r>
           <w:rPr>
             <w:rStyle w:val="Hyperlink"/>
+            <w:color w:val="FF0000"/>
+            <w:rPrChange w:id="128" w:author="Ben DeGiglio" w:date="2014-10-14T14:39:00Z">
+              <w:rPr>
+                <w:rStyle w:val="Hyperlink"/>
+              </w:rPr>
+            </w:rPrChange>
           </w:rPr>
           <w:t>Terms of Use.</w:t>
         </w:r>
         <w:r>
           <w:rPr>
             <w:rStyle w:val="Hyperlink"/>
+            <w:color w:val="FF0000"/>
+            <w:rPrChange w:id="129" w:author="Ben DeGiglio" w:date="2014-10-14T14:39:00Z">
+              <w:rPr>
+                <w:rStyle w:val="Hyperlink"/>
+              </w:rPr>
+            </w:rPrChange>
           </w:rPr>
           <w:fldChar w:fldCharType="end"/>
         </w:r>
       </w:ins>
-      <w:ins w:id="122" w:author="Trudy Stoddert, ELS" w:date="2014-10-13T13:43:00Z">
+      <w:ins w:id="130" w:author="Trudy Stoddert, ELS" w:date="2014-10-13T13:43:00Z">
         <w:r>
           <w:rPr>
             <w:rStyle w:val="Hyperlink"/>
+            <w:color w:val="FF0000"/>
+            <w:rPrChange w:id="131" w:author="Ben DeGiglio" w:date="2014-10-14T14:39:00Z">
+              <w:rPr>
+                <w:rStyle w:val="Hyperlink"/>
+              </w:rPr>
+            </w:rPrChange>
           </w:rPr>
           <w:t xml:space="preserve"> </w:t>
         </w:r>
         <w:r>
           <w:rPr>
             <w:rStyle w:val="Hyperlink"/>
+            <w:color w:val="FF0000"/>
             <w:highlight w:val="yellow"/>
-            <w:rPrChange w:id="123" w:author="Trudy Stoddert, ELS" w:date="2014-10-13T13:43:00Z">
+            <w:rPrChange w:id="132" w:author="Ben DeGiglio" w:date="2014-10-14T14:39:00Z">
               <w:rPr>
                 <w:rStyle w:val="Hyperlink"/>
               </w:rPr>
@@ -3460,8 +3509,9 @@
         <w:r>
           <w:rPr>
             <w:rStyle w:val="Hyperlink"/>
+            <w:color w:val="FF0000"/>
             <w:highlight w:val="yellow"/>
-            <w:rPrChange w:id="124" w:author="Trudy Stoddert, ELS" w:date="2014-10-13T13:43:00Z">
+            <w:rPrChange w:id="133" w:author="Ben DeGiglio" w:date="2014-10-14T14:39:00Z">
               <w:rPr>
                 <w:rStyle w:val="Hyperlink"/>
               </w:rPr>
@@ -3473,8 +3523,9 @@
         <w:r>
           <w:rPr>
             <w:rStyle w:val="Hyperlink"/>
+            <w:color w:val="FF0000"/>
             <w:highlight w:val="yellow"/>
-            <w:rPrChange w:id="125" w:author="Trudy Stoddert, ELS" w:date="2014-10-13T13:43:00Z">
+            <w:rPrChange w:id="134" w:author="Ben DeGiglio" w:date="2014-10-14T14:39:00Z">
               <w:rPr>
                 <w:rStyle w:val="Hyperlink"/>
               </w:rPr>
@@ -3488,19 +3539,37 @@
       <w:pPr>
         <w:spacing w:after="0" w:line="240" w:lineRule="auto"/>
         <w:rPr>
-          <w:ins w:id="126" w:author="Trudy Stoddert, ELS" w:date="2014-10-13T13:42:00Z"/>
-        </w:rPr>
-      </w:pPr>
-    </w:p>
-    <w:p>
-      <w:pPr>
-        <w:spacing w:after="0" w:line="240" w:lineRule="auto"/>
-        <w:rPr>
-          <w:ins w:id="127" w:author="Trudy Stoddert, ELS" w:date="2014-10-13T13:42:00Z"/>
-        </w:rPr>
-      </w:pPr>
-      <w:ins w:id="128" w:author="Trudy Stoddert, ELS" w:date="2014-10-13T13:42:00Z">
+          <w:ins w:id="135" w:author="Trudy Stoddert, ELS" w:date="2014-10-13T13:42:00Z"/>
+          <w:color w:val="FF0000"/>
+          <w:rPrChange w:id="136" w:author="Ben DeGiglio" w:date="2014-10-14T14:39:00Z">
+            <w:rPr>
+              <w:ins w:id="137" w:author="Trudy Stoddert, ELS" w:date="2014-10-13T13:42:00Z"/>
+            </w:rPr>
+          </w:rPrChange>
+        </w:rPr>
+      </w:pPr>
+    </w:p>
+    <w:p>
+      <w:pPr>
+        <w:spacing w:after="0" w:line="240" w:lineRule="auto"/>
+        <w:rPr>
+          <w:ins w:id="138" w:author="Trudy Stoddert, ELS" w:date="2014-10-13T13:42:00Z"/>
+          <w:color w:val="FF0000"/>
+          <w:rPrChange w:id="139" w:author="Ben DeGiglio" w:date="2014-10-14T14:39:00Z">
+            <w:rPr>
+              <w:ins w:id="140" w:author="Trudy Stoddert, ELS" w:date="2014-10-13T13:42:00Z"/>
+            </w:rPr>
+          </w:rPrChange>
+        </w:rPr>
+      </w:pPr>
+      <w:ins w:id="141" w:author="Trudy Stoddert, ELS" w:date="2014-10-13T13:42:00Z">
         <w:r>
+          <w:rPr>
+            <w:color w:val="FF0000"/>
+            <w:rPrChange w:id="142" w:author="Ben DeGiglio" w:date="2014-10-14T14:39:00Z">
+              <w:rPr/>
+            </w:rPrChange>
+          </w:rPr>
           <w:t>Links to the posttest are available on the video player pages.</w:t>
         </w:r>
       </w:ins>
@@ -3509,19 +3578,37 @@
       <w:pPr>
         <w:spacing w:after="0" w:line="240" w:lineRule="auto"/>
         <w:rPr>
-          <w:ins w:id="129" w:author="Trudy Stoddert, ELS" w:date="2014-10-13T13:42:00Z"/>
-        </w:rPr>
-      </w:pPr>
-    </w:p>
-    <w:p>
-      <w:pPr>
-        <w:spacing w:after="0" w:line="240" w:lineRule="auto"/>
-        <w:rPr>
-          <w:ins w:id="130" w:author="Trudy Stoddert, ELS" w:date="2014-10-13T13:42:00Z"/>
-        </w:rPr>
-      </w:pPr>
-      <w:ins w:id="131" w:author="Trudy Stoddert, ELS" w:date="2014-10-13T13:42:00Z">
+          <w:ins w:id="143" w:author="Trudy Stoddert, ELS" w:date="2014-10-13T13:42:00Z"/>
+          <w:color w:val="FF0000"/>
+          <w:rPrChange w:id="144" w:author="Ben DeGiglio" w:date="2014-10-14T14:39:00Z">
+            <w:rPr>
+              <w:ins w:id="145" w:author="Trudy Stoddert, ELS" w:date="2014-10-13T13:42:00Z"/>
+            </w:rPr>
+          </w:rPrChange>
+        </w:rPr>
+      </w:pPr>
+    </w:p>
+    <w:p>
+      <w:pPr>
+        <w:spacing w:after="0" w:line="240" w:lineRule="auto"/>
+        <w:rPr>
+          <w:ins w:id="146" w:author="Trudy Stoddert, ELS" w:date="2014-10-13T13:42:00Z"/>
+          <w:color w:val="FF0000"/>
+          <w:rPrChange w:id="147" w:author="Ben DeGiglio" w:date="2014-10-14T14:39:00Z">
+            <w:rPr>
+              <w:ins w:id="148" w:author="Trudy Stoddert, ELS" w:date="2014-10-13T13:42:00Z"/>
+            </w:rPr>
+          </w:rPrChange>
+        </w:rPr>
+      </w:pPr>
+      <w:ins w:id="149" w:author="Trudy Stoddert, ELS" w:date="2014-10-13T13:42:00Z">
         <w:r>
+          <w:rPr>
+            <w:color w:val="FF0000"/>
+            <w:rPrChange w:id="150" w:author="Ben DeGiglio" w:date="2014-10-14T14:39:00Z">
+              <w:rPr/>
+            </w:rPrChange>
+          </w:rPr>
           <w:t>In order to receive credit, participants must successfully complete the online posttest with 80% or higher.</w:t>
         </w:r>
       </w:ins>
@@ -3530,7 +3617,7 @@
       <w:pPr>
         <w:pStyle w:val="CommentText"/>
         <w:rPr>
-          <w:ins w:id="132" w:author="Trudy Stoddert, ELS" w:date="2014-10-13T13:42:00Z"/>
+          <w:ins w:id="151" w:author="Trudy Stoddert, ELS" w:date="2014-10-13T13:42:00Z"/>
         </w:rPr>
       </w:pPr>
     </w:p>
@@ -3573,7 +3660,7 @@
         <w:spacing w:after="0" w:line="240" w:lineRule="auto"/>
         <w:rPr>
           <w:color w:val="C0504D" w:themeColor="accent2"/>
-          <w:rPrChange w:id="133" w:author="Ben DeGiglio" w:date="2014-10-14T13:19:00Z">
+          <w:rPrChange w:id="152" w:author="Ben DeGiglio" w:date="2014-10-14T13:19:00Z">
             <w:rPr/>
           </w:rPrChange>
         </w:rPr>
@@ -3581,7 +3668,7 @@
       <w:r>
         <w:rPr>
           <w:color w:val="C0504D" w:themeColor="accent2"/>
-          <w:rPrChange w:id="134" w:author="Ben DeGiglio" w:date="2014-10-14T13:19:00Z">
+          <w:rPrChange w:id="153" w:author="Ben DeGiglio" w:date="2014-10-14T13:19:00Z">
             <w:rPr/>
           </w:rPrChange>
         </w:rPr>
@@ -3591,7 +3678,7 @@
       <w:r>
         <w:rPr>
           <w:color w:val="C0504D" w:themeColor="accent2"/>
-          <w:rPrChange w:id="135" w:author="Ben DeGiglio" w:date="2014-10-14T13:19:00Z">
+          <w:rPrChange w:id="154" w:author="Ben DeGiglio" w:date="2014-10-14T13:19:00Z">
             <w:rPr/>
           </w:rPrChange>
         </w:rPr>
@@ -3600,7 +3687,7 @@
       <w:r>
         <w:rPr>
           <w:color w:val="C0504D" w:themeColor="accent2"/>
-          <w:rPrChange w:id="136" w:author="Ben DeGiglio" w:date="2014-10-14T13:19:00Z">
+          <w:rPrChange w:id="155" w:author="Ben DeGiglio" w:date="2014-10-14T13:19:00Z">
             <w:rPr/>
           </w:rPrChange>
         </w:rPr>
@@ -3618,8 +3705,6 @@
           <w:color w:val="000000"/>
         </w:rPr>
       </w:pPr>
-      <w:bookmarkStart w:id="137" w:name="_GoBack"/>
-      <w:bookmarkEnd w:id="137"/>
     </w:p>
     <w:p>
       <w:pPr>
@@ -3685,41 +3770,93 @@
       <w:pPr>
         <w:spacing w:after="0" w:line="240" w:lineRule="auto"/>
         <w:rPr>
-          <w:del w:id="138" w:author="Briana Devaser" w:date="2014-10-13T10:37:00Z"/>
-        </w:rPr>
-      </w:pPr>
-      <w:del w:id="139" w:author="Briana Devaser" w:date="2014-10-13T10:37:00Z">
+          <w:del w:id="156" w:author="Briana Devaser" w:date="2014-10-13T10:37:00Z"/>
+          <w:color w:val="C0504D" w:themeColor="accent2"/>
+          <w:rPrChange w:id="157" w:author="Ben DeGiglio" w:date="2014-10-14T14:48:00Z">
+            <w:rPr>
+              <w:del w:id="158" w:author="Briana Devaser" w:date="2014-10-13T10:37:00Z"/>
+            </w:rPr>
+          </w:rPrChange>
+        </w:rPr>
+      </w:pPr>
+      <w:del w:id="159" w:author="Briana Devaser" w:date="2014-10-13T10:37:00Z">
         <w:r>
+          <w:rPr>
+            <w:color w:val="C0504D" w:themeColor="accent2"/>
+            <w:rPrChange w:id="160" w:author="Ben DeGiglio" w:date="2014-10-14T14:48:00Z">
+              <w:rPr/>
+            </w:rPrChange>
+          </w:rPr>
           <w:delText xml:space="preserve">This activity has been planned and implemented in accordance with the </w:delText>
         </w:r>
         <w:r>
+          <w:rPr>
+            <w:color w:val="C0504D" w:themeColor="accent2"/>
+            <w:rPrChange w:id="161" w:author="Ben DeGiglio" w:date="2014-10-14T14:48:00Z">
+              <w:rPr/>
+            </w:rPrChange>
+          </w:rPr>
           <w:delText xml:space="preserve">accreditation requirements and policies </w:delText>
         </w:r>
         <w:r>
+          <w:rPr>
+            <w:color w:val="C0504D" w:themeColor="accent2"/>
+            <w:rPrChange w:id="162" w:author="Ben DeGiglio" w:date="2014-10-14T14:48:00Z">
+              <w:rPr/>
+            </w:rPrChange>
+          </w:rPr>
           <w:delText xml:space="preserve">of the Accreditation Council for Continuing Medical Education (ACCME®) through the joint </w:delText>
         </w:r>
         <w:r>
+          <w:rPr>
+            <w:color w:val="C0504D" w:themeColor="accent2"/>
+            <w:rPrChange w:id="163" w:author="Ben DeGiglio" w:date="2014-10-14T14:48:00Z">
+              <w:rPr/>
+            </w:rPrChange>
+          </w:rPr>
           <w:delText>providership</w:delText>
         </w:r>
         <w:r>
+          <w:rPr>
+            <w:color w:val="C0504D" w:themeColor="accent2"/>
+            <w:rPrChange w:id="164" w:author="Ben DeGiglio" w:date="2014-10-14T14:48:00Z">
+              <w:rPr/>
+            </w:rPrChange>
+          </w:rPr>
           <w:delText xml:space="preserve"> of prIME Oncology and [Insert other company name]. prIME Oncology is accredited by the ACCME to provide continuing medical education for physicians.</w:delText>
         </w:r>
       </w:del>
-      <w:ins w:id="140" w:author="Briana Devaser" w:date="2014-10-13T10:37:00Z">
+      <w:ins w:id="165" w:author="Briana Devaser" w:date="2014-10-13T10:37:00Z">
         <w:r>
+          <w:rPr>
+            <w:color w:val="C0504D" w:themeColor="accent2"/>
+            <w:rPrChange w:id="166" w:author="Ben DeGiglio" w:date="2014-10-14T14:48:00Z">
+              <w:rPr/>
+            </w:rPrChange>
+          </w:rPr>
           <w:t xml:space="preserve"> </w:t>
         </w:r>
         <w:proofErr w:type="gramStart"/>
         <w:r>
           <w:rPr>
-            <w:color w:val="000000"/>
+            <w:color w:val="C0504D" w:themeColor="accent2"/>
+            <w:rPrChange w:id="167" w:author="Ben DeGiglio" w:date="2014-10-14T14:48:00Z">
+              <w:rPr>
+                <w:color w:val="000000"/>
+              </w:rPr>
+            </w:rPrChange>
           </w:rPr>
           <w:t>prIME</w:t>
         </w:r>
         <w:proofErr w:type="gramEnd"/>
         <w:r>
           <w:rPr>
-            <w:color w:val="000000"/>
+            <w:color w:val="C0504D" w:themeColor="accent2"/>
+            <w:rPrChange w:id="168" w:author="Ben DeGiglio" w:date="2014-10-14T14:48:00Z">
+              <w:rPr>
+                <w:color w:val="000000"/>
+              </w:rPr>
+            </w:rPrChange>
           </w:rPr>
           <w:t xml:space="preserve"> Oncology is accredited by the Accreditation Council for Continuing Medical Education (ACCME®) to provide continuing medical education for physicians.</w:t>
         </w:r>
@@ -3744,44 +3881,99 @@
     <w:p>
       <w:pPr>
         <w:spacing w:after="0" w:line="240" w:lineRule="auto"/>
-      </w:pPr>
-    </w:p>
-    <w:p>
-      <w:pPr>
-        <w:spacing w:after="0" w:line="240" w:lineRule="auto"/>
+        <w:rPr>
+          <w:color w:val="C0504D" w:themeColor="accent2"/>
+          <w:rPrChange w:id="169" w:author="Ben DeGiglio" w:date="2014-10-14T14:48:00Z">
+            <w:rPr/>
+          </w:rPrChange>
+        </w:rPr>
+      </w:pPr>
+    </w:p>
+    <w:p>
+      <w:pPr>
+        <w:spacing w:after="0" w:line="240" w:lineRule="auto"/>
+        <w:rPr>
+          <w:color w:val="C0504D" w:themeColor="accent2"/>
+          <w:rPrChange w:id="170" w:author="Ben DeGiglio" w:date="2014-10-14T14:48:00Z">
+            <w:rPr/>
+          </w:rPrChange>
+        </w:rPr>
       </w:pPr>
       <w:proofErr w:type="gramStart"/>
       <w:r>
+        <w:rPr>
+          <w:color w:val="C0504D" w:themeColor="accent2"/>
+          <w:rPrChange w:id="171" w:author="Ben DeGiglio" w:date="2014-10-14T14:48:00Z">
+            <w:rPr/>
+          </w:rPrChange>
+        </w:rPr>
         <w:t>prIME</w:t>
       </w:r>
       <w:proofErr w:type="gramEnd"/>
       <w:r>
+        <w:rPr>
+          <w:color w:val="C0504D" w:themeColor="accent2"/>
+          <w:rPrChange w:id="172" w:author="Ben DeGiglio" w:date="2014-10-14T14:48:00Z">
+            <w:rPr/>
+          </w:rPrChange>
+        </w:rPr>
         <w:t xml:space="preserve"> Oncology designates this </w:t>
       </w:r>
       <w:r>
+        <w:rPr>
+          <w:color w:val="C0504D" w:themeColor="accent2"/>
+          <w:rPrChange w:id="173" w:author="Ben DeGiglio" w:date="2014-10-14T14:48:00Z">
+            <w:rPr/>
+          </w:rPrChange>
+        </w:rPr>
         <w:t xml:space="preserve">enduring </w:t>
       </w:r>
       <w:r>
+        <w:rPr>
+          <w:color w:val="C0504D" w:themeColor="accent2"/>
+          <w:rPrChange w:id="174" w:author="Ben DeGiglio" w:date="2014-10-14T14:48:00Z">
+            <w:rPr/>
+          </w:rPrChange>
+        </w:rPr>
         <w:t xml:space="preserve">activity for a maximum of </w:t>
       </w:r>
-      <w:commentRangeStart w:id="141"/>
+      <w:commentRangeStart w:id="175"/>
       <w:r>
         <w:rPr>
           <w:i/>
+          <w:color w:val="C0504D" w:themeColor="accent2"/>
           <w:highlight w:val="yellow"/>
+          <w:rPrChange w:id="176" w:author="Ben DeGiglio" w:date="2014-10-14T14:48:00Z">
+            <w:rPr>
+              <w:i/>
+              <w:highlight w:val="yellow"/>
+            </w:rPr>
+          </w:rPrChange>
         </w:rPr>
         <w:t>XX</w:t>
       </w:r>
-      <w:commentRangeEnd w:id="141"/>
+      <w:commentRangeEnd w:id="175"/>
       <w:r>
         <w:rPr>
           <w:rStyle w:val="CommentReference"/>
-        </w:rPr>
-        <w:commentReference w:id="141"/>
+          <w:color w:val="C0504D" w:themeColor="accent2"/>
+          <w:rPrChange w:id="177" w:author="Ben DeGiglio" w:date="2014-10-14T14:48:00Z">
+            <w:rPr>
+              <w:rStyle w:val="CommentReference"/>
+            </w:rPr>
+          </w:rPrChange>
+        </w:rPr>
+        <w:commentReference w:id="175"/>
       </w:r>
       <w:r>
         <w:rPr>
           <w:i/>
+          <w:color w:val="C0504D" w:themeColor="accent2"/>
+          <w:rPrChange w:id="178" w:author="Ben DeGiglio" w:date="2014-10-14T14:48:00Z">
+            <w:rPr>
+              <w:i/>
+            </w:rPr>
+          </w:rPrChange>
         </w:rPr>
         <w:t xml:space="preserve"> AMA PRA Category 1 Credit(s)</w:t>
       </w:r>
@@ -3789,28 +3981,71 @@
         <w:rPr>
           <w:rFonts w:cstheme="minorHAnsi"/>
           <w:i/>
+          <w:color w:val="C0504D" w:themeColor="accent2"/>
+          <w:rPrChange w:id="179" w:author="Ben DeGiglio" w:date="2014-10-14T14:48:00Z">
+            <w:rPr>
+              <w:rFonts w:cstheme="minorHAnsi"/>
+              <w:i/>
+            </w:rPr>
+          </w:rPrChange>
         </w:rPr>
         <w:t>™</w:t>
       </w:r>
       <w:r>
         <w:rPr>
           <w:i/>
+          <w:color w:val="C0504D" w:themeColor="accent2"/>
+          <w:rPrChange w:id="180" w:author="Ben DeGiglio" w:date="2014-10-14T14:48:00Z">
+            <w:rPr>
+              <w:i/>
+            </w:rPr>
+          </w:rPrChange>
         </w:rPr>
         <w:t xml:space="preserve">. </w:t>
       </w:r>
       <w:r>
+        <w:rPr>
+          <w:color w:val="C0504D" w:themeColor="accent2"/>
+          <w:rPrChange w:id="181" w:author="Ben DeGiglio" w:date="2014-10-14T14:48:00Z">
+            <w:rPr/>
+          </w:rPrChange>
+        </w:rPr>
         <w:t xml:space="preserve">Physicians should claim </w:t>
       </w:r>
       <w:r>
+        <w:rPr>
+          <w:color w:val="C0504D" w:themeColor="accent2"/>
+          <w:rPrChange w:id="182" w:author="Ben DeGiglio" w:date="2014-10-14T14:48:00Z">
+            <w:rPr/>
+          </w:rPrChange>
+        </w:rPr>
         <w:t>only</w:t>
       </w:r>
       <w:r>
+        <w:rPr>
+          <w:color w:val="C0504D" w:themeColor="accent2"/>
+          <w:rPrChange w:id="183" w:author="Ben DeGiglio" w:date="2014-10-14T14:48:00Z">
+            <w:rPr/>
+          </w:rPrChange>
+        </w:rPr>
         <w:t xml:space="preserve"> the</w:t>
       </w:r>
       <w:r>
+        <w:rPr>
+          <w:color w:val="C0504D" w:themeColor="accent2"/>
+          <w:rPrChange w:id="184" w:author="Ben DeGiglio" w:date="2014-10-14T14:48:00Z">
+            <w:rPr/>
+          </w:rPrChange>
+        </w:rPr>
         <w:t xml:space="preserve"> </w:t>
       </w:r>
       <w:r>
+        <w:rPr>
+          <w:color w:val="C0504D" w:themeColor="accent2"/>
+          <w:rPrChange w:id="185" w:author="Ben DeGiglio" w:date="2014-10-14T14:48:00Z">
+            <w:rPr/>
+          </w:rPrChange>
+        </w:rPr>
         <w:t>credit commensurate with the extent of their participation in the activity.</w:t>
       </w:r>
     </w:p>
@@ -3939,71 +4174,179 @@
     <w:p>
       <w:pPr>
         <w:spacing w:after="0" w:line="240" w:lineRule="auto"/>
-      </w:pPr>
-      <w:r>
+        <w:rPr>
+          <w:color w:val="C0504D" w:themeColor="accent2"/>
+          <w:rPrChange w:id="186" w:author="Ben DeGiglio" w:date="2014-10-14T14:48:00Z">
+            <w:rPr/>
+          </w:rPrChange>
+        </w:rPr>
+      </w:pPr>
+      <w:r>
+        <w:rPr>
+          <w:color w:val="C0504D" w:themeColor="accent2"/>
+          <w:rPrChange w:id="187" w:author="Ben DeGiglio" w:date="2014-10-14T14:48:00Z">
+            <w:rPr/>
+          </w:rPrChange>
+        </w:rPr>
         <w:t>T</w:t>
       </w:r>
       <w:r>
+        <w:rPr>
+          <w:color w:val="C0504D" w:themeColor="accent2"/>
+          <w:rPrChange w:id="188" w:author="Ben DeGiglio" w:date="2014-10-14T14:48:00Z">
+            <w:rPr/>
+          </w:rPrChange>
+        </w:rPr>
         <w:t>his educational activity is</w:t>
       </w:r>
       <w:r>
+        <w:rPr>
+          <w:color w:val="C0504D" w:themeColor="accent2"/>
+          <w:rPrChange w:id="189" w:author="Ben DeGiglio" w:date="2014-10-14T14:48:00Z">
+            <w:rPr/>
+          </w:rPrChange>
+        </w:rPr>
         <w:t xml:space="preserve"> supported </w:t>
       </w:r>
       <w:r>
+        <w:rPr>
+          <w:color w:val="C0504D" w:themeColor="accent2"/>
+          <w:rPrChange w:id="190" w:author="Ben DeGiglio" w:date="2014-10-14T14:48:00Z">
+            <w:rPr/>
+          </w:rPrChange>
+        </w:rPr>
         <w:t>by</w:t>
       </w:r>
       <w:r>
+        <w:rPr>
+          <w:color w:val="C0504D" w:themeColor="accent2"/>
+          <w:rPrChange w:id="191" w:author="Ben DeGiglio" w:date="2014-10-14T14:48:00Z">
+            <w:rPr/>
+          </w:rPrChange>
+        </w:rPr>
         <w:t xml:space="preserve"> </w:t>
       </w:r>
-      <w:del w:id="142" w:author="Briana Devaser" w:date="2014-10-13T10:39:00Z">
+      <w:del w:id="192" w:author="Briana Devaser" w:date="2014-10-13T10:39:00Z">
         <w:r>
+          <w:rPr>
+            <w:color w:val="C0504D" w:themeColor="accent2"/>
+            <w:rPrChange w:id="193" w:author="Ben DeGiglio" w:date="2014-10-14T14:48:00Z">
+              <w:rPr/>
+            </w:rPrChange>
+          </w:rPr>
           <w:delText>a</w:delText>
         </w:r>
       </w:del>
       <w:r>
+        <w:rPr>
+          <w:color w:val="C0504D" w:themeColor="accent2"/>
+          <w:rPrChange w:id="194" w:author="Ben DeGiglio" w:date="2014-10-14T14:48:00Z">
+            <w:rPr/>
+          </w:rPrChange>
+        </w:rPr>
         <w:t xml:space="preserve"> grant</w:t>
       </w:r>
-      <w:ins w:id="143" w:author="Briana Devaser" w:date="2014-10-13T10:39:00Z">
+      <w:ins w:id="195" w:author="Briana Devaser" w:date="2014-10-13T10:39:00Z">
         <w:r>
+          <w:rPr>
+            <w:color w:val="C0504D" w:themeColor="accent2"/>
+            <w:rPrChange w:id="196" w:author="Ben DeGiglio" w:date="2014-10-14T14:48:00Z">
+              <w:rPr/>
+            </w:rPrChange>
+          </w:rPr>
           <w:t>s</w:t>
         </w:r>
       </w:ins>
       <w:r>
+        <w:rPr>
+          <w:color w:val="C0504D" w:themeColor="accent2"/>
+          <w:rPrChange w:id="197" w:author="Ben DeGiglio" w:date="2014-10-14T14:48:00Z">
+            <w:rPr/>
+          </w:rPrChange>
+        </w:rPr>
         <w:t xml:space="preserve"> from</w:t>
       </w:r>
       <w:r>
+        <w:rPr>
+          <w:color w:val="C0504D" w:themeColor="accent2"/>
+          <w:rPrChange w:id="198" w:author="Ben DeGiglio" w:date="2014-10-14T14:48:00Z">
+            <w:rPr/>
+          </w:rPrChange>
+        </w:rPr>
         <w:t xml:space="preserve"> </w:t>
       </w:r>
-      <w:ins w:id="144" w:author="Anne Rojas" w:date="2014-10-06T12:06:00Z">
+      <w:ins w:id="199" w:author="Anne Rojas" w:date="2014-10-06T12:06:00Z">
         <w:r>
+          <w:rPr>
+            <w:color w:val="C0504D" w:themeColor="accent2"/>
+            <w:rPrChange w:id="200" w:author="Ben DeGiglio" w:date="2014-10-14T14:48:00Z">
+              <w:rPr/>
+            </w:rPrChange>
+          </w:rPr>
           <w:t>Bayer Health</w:t>
         </w:r>
       </w:ins>
-      <w:ins w:id="145" w:author="Anne Rojas" w:date="2014-10-06T12:29:00Z">
+      <w:ins w:id="201" w:author="Anne Rojas" w:date="2014-10-06T12:29:00Z">
         <w:r>
+          <w:rPr>
+            <w:color w:val="C0504D" w:themeColor="accent2"/>
+            <w:rPrChange w:id="202" w:author="Ben DeGiglio" w:date="2014-10-14T14:48:00Z">
+              <w:rPr/>
+            </w:rPrChange>
+          </w:rPr>
           <w:t>C</w:t>
         </w:r>
       </w:ins>
-      <w:ins w:id="146" w:author="Anne Rojas" w:date="2014-10-06T12:06:00Z">
+      <w:ins w:id="203" w:author="Anne Rojas" w:date="2014-10-06T12:06:00Z">
         <w:r>
+          <w:rPr>
+            <w:color w:val="C0504D" w:themeColor="accent2"/>
+            <w:rPrChange w:id="204" w:author="Ben DeGiglio" w:date="2014-10-14T14:48:00Z">
+              <w:rPr/>
+            </w:rPrChange>
+          </w:rPr>
           <w:t xml:space="preserve">are </w:t>
         </w:r>
       </w:ins>
-      <w:ins w:id="147" w:author="Anne Rojas" w:date="2014-10-06T12:29:00Z">
+      <w:ins w:id="205" w:author="Anne Rojas" w:date="2014-10-06T12:29:00Z">
         <w:r>
+          <w:rPr>
+            <w:color w:val="C0504D" w:themeColor="accent2"/>
+            <w:rPrChange w:id="206" w:author="Ben DeGiglio" w:date="2014-10-14T14:48:00Z">
+              <w:rPr/>
+            </w:rPrChange>
+          </w:rPr>
           <w:t xml:space="preserve">Pharmaceuticals </w:t>
         </w:r>
       </w:ins>
-      <w:ins w:id="148" w:author="Anne Rojas" w:date="2014-10-06T12:06:00Z">
+      <w:ins w:id="207" w:author="Anne Rojas" w:date="2014-10-06T12:06:00Z">
         <w:r>
+          <w:rPr>
+            <w:color w:val="C0504D" w:themeColor="accent2"/>
+            <w:rPrChange w:id="208" w:author="Ben DeGiglio" w:date="2014-10-14T14:48:00Z">
+              <w:rPr/>
+            </w:rPrChange>
+          </w:rPr>
           <w:t xml:space="preserve">and </w:t>
         </w:r>
       </w:ins>
       <w:r>
+        <w:rPr>
+          <w:color w:val="C0504D" w:themeColor="accent2"/>
+          <w:rPrChange w:id="209" w:author="Ben DeGiglio" w:date="2014-10-14T14:48:00Z">
+            <w:rPr/>
+          </w:rPrChange>
+        </w:rPr>
         <w:t>Onyx Pharmaceuticals</w:t>
       </w:r>
-      <w:del w:id="149" w:author="Anne Rojas" w:date="2014-10-06T12:31:00Z">
+      <w:del w:id="210" w:author="Anne Rojas" w:date="2014-10-06T12:31:00Z">
         <w:r>
+          <w:rPr>
+            <w:color w:val="C0504D" w:themeColor="accent2"/>
+            <w:rPrChange w:id="211" w:author="Ben DeGiglio" w:date="2014-10-14T14:48:00Z">
+              <w:rPr/>
+            </w:rPrChange>
+          </w:rPr>
           <w:delText>, Inc.</w:delText>
         </w:r>
       </w:del>
@@ -4082,12 +4425,26 @@
         <w:rPr>
           <w:rFonts w:eastAsia="Times New Roman" w:cs="Arial"/>
           <w:b/>
+          <w:color w:val="C0504D" w:themeColor="accent2"/>
+          <w:rPrChange w:id="212" w:author="Ben DeGiglio" w:date="2014-10-14T15:00:00Z">
+            <w:rPr>
+              <w:rFonts w:eastAsia="Times New Roman" w:cs="Arial"/>
+              <w:b/>
+            </w:rPr>
+          </w:rPrChange>
         </w:rPr>
       </w:pPr>
       <w:r>
         <w:rPr>
           <w:rFonts w:eastAsia="Times New Roman" w:cs="Arial"/>
           <w:b/>
+          <w:color w:val="C0504D" w:themeColor="accent2"/>
+          <w:rPrChange w:id="213" w:author="Ben DeGiglio" w:date="2014-10-14T15:00:00Z">
+            <w:rPr>
+              <w:rFonts w:eastAsia="Times New Roman" w:cs="Arial"/>
+              <w:b/>
+            </w:rPr>
+          </w:rPrChange>
         </w:rPr>
         <w:t xml:space="preserve">Disclosure of </w:t>
       </w:r>
@@ -4095,6 +4452,13 @@
         <w:rPr>
           <w:rFonts w:eastAsia="Times New Roman" w:cs="Arial"/>
           <w:b/>
+          <w:color w:val="C0504D" w:themeColor="accent2"/>
+          <w:rPrChange w:id="214" w:author="Ben DeGiglio" w:date="2014-10-14T15:00:00Z">
+            <w:rPr>
+              <w:rFonts w:eastAsia="Times New Roman" w:cs="Arial"/>
+              <w:b/>
+            </w:rPr>
+          </w:rPrChange>
         </w:rPr>
         <w:t xml:space="preserve">Relevant </w:t>
       </w:r>
@@ -4102,6 +4466,13 @@
         <w:rPr>
           <w:rFonts w:eastAsia="Times New Roman" w:cs="Arial"/>
           <w:b/>
+          <w:color w:val="C0504D" w:themeColor="accent2"/>
+          <w:rPrChange w:id="215" w:author="Ben DeGiglio" w:date="2014-10-14T15:00:00Z">
+            <w:rPr>
+              <w:rFonts w:eastAsia="Times New Roman" w:cs="Arial"/>
+              <w:b/>
+            </w:rPr>
+          </w:rPrChange>
         </w:rPr>
         <w:t>Financial Relationships</w:t>
       </w:r>
@@ -4111,12 +4482,24 @@
         <w:spacing w:after="0" w:line="240" w:lineRule="auto"/>
         <w:rPr>
           <w:rFonts w:eastAsia="Times New Roman" w:cs="Arial"/>
+          <w:color w:val="C0504D" w:themeColor="accent2"/>
+          <w:rPrChange w:id="216" w:author="Ben DeGiglio" w:date="2014-10-14T15:00:00Z">
+            <w:rPr>
+              <w:rFonts w:eastAsia="Times New Roman" w:cs="Arial"/>
+            </w:rPr>
+          </w:rPrChange>
         </w:rPr>
       </w:pPr>
       <w:proofErr w:type="gramStart"/>
       <w:r>
         <w:rPr>
           <w:rFonts w:eastAsia="Times New Roman" w:cs="Arial"/>
+          <w:color w:val="C0504D" w:themeColor="accent2"/>
+          <w:rPrChange w:id="217" w:author="Ben DeGiglio" w:date="2014-10-14T15:00:00Z">
+            <w:rPr>
+              <w:rFonts w:eastAsia="Times New Roman" w:cs="Arial"/>
+            </w:rPr>
+          </w:rPrChange>
         </w:rPr>
         <w:t>prIME</w:t>
       </w:r>
@@ -4124,209 +4507,217 @@
       <w:r>
         <w:rPr>
           <w:rFonts w:eastAsia="Times New Roman" w:cs="Arial"/>
-        </w:rPr>
-        <w:t xml:space="preserve"> Oncology assess</w:t>
+          <w:color w:val="C0504D" w:themeColor="accent2"/>
+          <w:rPrChange w:id="218" w:author="Ben DeGiglio" w:date="2014-10-14T15:00:00Z">
+            <w:rPr>
+              <w:rFonts w:eastAsia="Times New Roman" w:cs="Arial"/>
+            </w:rPr>
+          </w:rPrChange>
+        </w:rPr>
+        <w:t xml:space="preserve"> Oncology assesses </w:t>
       </w:r>
       <w:r>
         <w:rPr>
           <w:rFonts w:eastAsia="Times New Roman" w:cs="Arial"/>
-        </w:rPr>
-        <w:t>es</w:t>
+          <w:color w:val="C0504D" w:themeColor="accent2"/>
+          <w:rPrChange w:id="219" w:author="Ben DeGiglio" w:date="2014-10-14T15:00:00Z">
+            <w:rPr>
+              <w:rFonts w:eastAsia="Times New Roman" w:cs="Arial"/>
+            </w:rPr>
+          </w:rPrChange>
+        </w:rPr>
+        <w:t>relevant financial relationships</w:t>
       </w:r>
       <w:r>
         <w:rPr>
           <w:rFonts w:eastAsia="Times New Roman" w:cs="Arial"/>
-        </w:rPr>
-        <w:t xml:space="preserve"> </w:t>
+          <w:color w:val="C0504D" w:themeColor="accent2"/>
+          <w:rPrChange w:id="220" w:author="Ben DeGiglio" w:date="2014-10-14T15:00:00Z">
+            <w:rPr>
+              <w:rFonts w:eastAsia="Times New Roman" w:cs="Arial"/>
+            </w:rPr>
+          </w:rPrChange>
+        </w:rPr>
+        <w:t xml:space="preserve"> with its instructors, planners, managers, and other individuals who are in a position to control the content of CME activities. </w:t>
       </w:r>
       <w:r>
         <w:rPr>
           <w:rFonts w:eastAsia="Times New Roman" w:cs="Arial"/>
-        </w:rPr>
-        <w:t>relevant financial relationships</w:t>
+          <w:color w:val="C0504D" w:themeColor="accent2"/>
+          <w:rPrChange w:id="221" w:author="Ben DeGiglio" w:date="2014-10-14T15:00:00Z">
+            <w:rPr>
+              <w:rFonts w:eastAsia="Times New Roman" w:cs="Arial"/>
+            </w:rPr>
+          </w:rPrChange>
+        </w:rPr>
+        <w:t>Any potential</w:t>
       </w:r>
       <w:r>
         <w:rPr>
           <w:rFonts w:eastAsia="Times New Roman" w:cs="Arial"/>
-        </w:rPr>
-        <w:t xml:space="preserve"> with its instructors, planners, managers, and other individuals who are in a position to control the content of </w:t>
-      </w:r>
+          <w:color w:val="C0504D" w:themeColor="accent2"/>
+          <w:rPrChange w:id="222" w:author="Ben DeGiglio" w:date="2014-10-14T15:00:00Z">
+            <w:rPr>
+              <w:rFonts w:eastAsia="Times New Roman" w:cs="Arial"/>
+            </w:rPr>
+          </w:rPrChange>
+        </w:rPr>
+        <w:t xml:space="preserve"> conflicts of interest that are identified are thoroughly vetted by prIME Oncology for fairness, balance, and scientific objectivity of data, as well as patient care recommendations. </w:t>
+      </w:r>
+      <w:proofErr w:type="gramStart"/>
       <w:r>
         <w:rPr>
           <w:rFonts w:eastAsia="Times New Roman" w:cs="Arial"/>
-        </w:rPr>
-        <w:t>CME a</w:t>
-      </w:r>
+          <w:color w:val="C0504D" w:themeColor="accent2"/>
+          <w:rPrChange w:id="223" w:author="Ben DeGiglio" w:date="2014-10-14T15:00:00Z">
+            <w:rPr>
+              <w:rFonts w:eastAsia="Times New Roman" w:cs="Arial"/>
+            </w:rPr>
+          </w:rPrChange>
+        </w:rPr>
+        <w:t>prIME</w:t>
+      </w:r>
+      <w:proofErr w:type="gramEnd"/>
       <w:r>
         <w:rPr>
           <w:rFonts w:eastAsia="Times New Roman" w:cs="Arial"/>
-        </w:rPr>
-        <w:t>ctivities. </w:t>
-      </w:r>
-      <w:r>
+          <w:color w:val="C0504D" w:themeColor="accent2"/>
+          <w:rPrChange w:id="224" w:author="Ben DeGiglio" w:date="2014-10-14T15:00:00Z">
+            <w:rPr>
+              <w:rFonts w:eastAsia="Times New Roman" w:cs="Arial"/>
+            </w:rPr>
+          </w:rPrChange>
+        </w:rPr>
+        <w:t xml:space="preserve"> Oncology is committed to providing its learners with high-quality CME activities and related materials that promote improvements or quality in healthcare and not a specific proprietary business interest of a commercial entity.</w:t>
+      </w:r>
+    </w:p>
+    <w:p>
+      <w:pPr>
+        <w:spacing w:after="0" w:line="240" w:lineRule="auto"/>
         <w:rPr>
           <w:rFonts w:eastAsia="Times New Roman" w:cs="Arial"/>
-        </w:rPr>
-        <w:t>Any potential</w:t>
-      </w:r>
-      <w:r>
+          <w:color w:val="C0504D" w:themeColor="accent2"/>
+          <w:rPrChange w:id="225" w:author="Ben DeGiglio" w:date="2014-10-14T15:00:00Z">
+            <w:rPr>
+              <w:rFonts w:eastAsia="Times New Roman" w:cs="Arial"/>
+            </w:rPr>
+          </w:rPrChange>
+        </w:rPr>
+      </w:pPr>
+      <w:bookmarkStart w:id="226" w:name="_GoBack"/>
+      <w:bookmarkEnd w:id="226"/>
+    </w:p>
+    <w:p>
+      <w:pPr>
+        <w:spacing w:after="0" w:line="240" w:lineRule="auto"/>
         <w:rPr>
           <w:rFonts w:eastAsia="Times New Roman" w:cs="Arial"/>
-        </w:rPr>
-        <w:t xml:space="preserve"> conflicts of interest that are identified are thoroughly vetted by prIME Oncology for fair</w:t>
-      </w:r>
+          <w:color w:val="C0504D" w:themeColor="accent2"/>
+          <w:rPrChange w:id="227" w:author="Ben DeGiglio" w:date="2014-10-14T15:00:00Z">
+            <w:rPr>
+              <w:rFonts w:eastAsia="Times New Roman" w:cs="Arial"/>
+            </w:rPr>
+          </w:rPrChange>
+        </w:rPr>
+      </w:pPr>
       <w:r>
         <w:rPr>
           <w:rFonts w:eastAsia="Times New Roman" w:cs="Arial"/>
-        </w:rPr>
-        <w:t>ness,</w:t>
-      </w:r>
-      <w:r>
+          <w:color w:val="C0504D" w:themeColor="accent2"/>
+          <w:rPrChange w:id="228" w:author="Ben DeGiglio" w:date="2014-10-14T15:00:00Z">
+            <w:rPr>
+              <w:rFonts w:eastAsia="Times New Roman" w:cs="Arial"/>
+            </w:rPr>
+          </w:rPrChange>
+        </w:rPr>
+        <w:t>The faculty reported the following financial relationships or relationships to products or devices they or their spouses/life partners have with commercial interest related to the content of this activity:</w:t>
+      </w:r>
+    </w:p>
+    <w:p>
+      <w:pPr>
+        <w:spacing w:after="0" w:line="240" w:lineRule="auto"/>
         <w:rPr>
           <w:rFonts w:eastAsia="Times New Roman" w:cs="Arial"/>
-        </w:rPr>
-        <w:t xml:space="preserve"> balance, </w:t>
-      </w:r>
-      <w:r>
+          <w:color w:val="C0504D" w:themeColor="accent2"/>
+          <w:rPrChange w:id="229" w:author="Ben DeGiglio" w:date="2014-10-14T15:00:00Z">
+            <w:rPr>
+              <w:rFonts w:eastAsia="Times New Roman" w:cs="Arial"/>
+            </w:rPr>
+          </w:rPrChange>
+        </w:rPr>
+      </w:pPr>
+    </w:p>
+    <w:p>
+      <w:pPr>
+        <w:spacing w:after="0" w:line="240" w:lineRule="auto"/>
         <w:rPr>
           <w:rFonts w:eastAsia="Times New Roman" w:cs="Arial"/>
-        </w:rPr>
-        <w:t xml:space="preserve">and </w:t>
-      </w:r>
+          <w:color w:val="C0504D" w:themeColor="accent2"/>
+          <w:rPrChange w:id="230" w:author="Ben DeGiglio" w:date="2014-10-14T15:00:00Z">
+            <w:rPr>
+              <w:rFonts w:eastAsia="Times New Roman" w:cs="Arial"/>
+            </w:rPr>
+          </w:rPrChange>
+        </w:rPr>
+      </w:pPr>
       <w:r>
         <w:rPr>
           <w:rFonts w:eastAsia="Times New Roman" w:cs="Arial"/>
-        </w:rPr>
-        <w:t xml:space="preserve">scientific objectivity of </w:t>
+          <w:color w:val="C0504D" w:themeColor="accent2"/>
+          <w:rPrChange w:id="231" w:author="Ben DeGiglio" w:date="2014-10-14T15:00:00Z">
+            <w:rPr>
+              <w:rFonts w:eastAsia="Times New Roman" w:cs="Arial"/>
+            </w:rPr>
+          </w:rPrChange>
+        </w:rPr>
+        <w:t>Dr</w:t>
       </w:r>
       <w:r>
         <w:rPr>
           <w:rFonts w:eastAsia="Times New Roman" w:cs="Arial"/>
-        </w:rPr>
-        <w:t>data</w:t>
+          <w:color w:val="C0504D" w:themeColor="accent2"/>
+          <w:rPrChange w:id="232" w:author="Ben DeGiglio" w:date="2014-10-14T15:00:00Z">
+            <w:rPr>
+              <w:rFonts w:eastAsia="Times New Roman" w:cs="Arial"/>
+            </w:rPr>
+          </w:rPrChange>
+        </w:rPr>
+        <w:t xml:space="preserve"> Elisei</w:t>
       </w:r>
       <w:r>
         <w:rPr>
           <w:rFonts w:eastAsia="Times New Roman" w:cs="Arial"/>
-        </w:rPr>
-        <w:t xml:space="preserve">, </w:t>
+          <w:color w:val="C0504D" w:themeColor="accent2"/>
+          <w:rPrChange w:id="233" w:author="Ben DeGiglio" w:date="2014-10-14T15:00:00Z">
+            <w:rPr>
+              <w:rFonts w:eastAsia="Times New Roman" w:cs="Arial"/>
+            </w:rPr>
+          </w:rPrChange>
+        </w:rPr>
+        <w:t xml:space="preserve"> has disclosed</w:t>
       </w:r>
       <w:r>
         <w:rPr>
           <w:rFonts w:eastAsia="Times New Roman" w:cs="Arial"/>
-        </w:rPr>
-        <w:t>as well as</w:t>
-      </w:r>
-      <w:r>
-        <w:rPr>
-          <w:rFonts w:eastAsia="Times New Roman" w:cs="Arial"/>
-        </w:rPr>
-        <w:t xml:space="preserve"> patient care recommendations. </w:t>
-      </w:r>
-      <w:proofErr w:type="gramStart"/>
-      <w:r>
-        <w:rPr>
-          <w:rFonts w:eastAsia="Times New Roman" w:cs="Arial"/>
-        </w:rPr>
-        <w:t>prIME</w:t>
-      </w:r>
-      <w:proofErr w:type="gramEnd"/>
-      <w:r>
-        <w:rPr>
-          <w:rFonts w:eastAsia="Times New Roman" w:cs="Arial"/>
-        </w:rPr>
-        <w:t xml:space="preserve"> Oncology is committed to providing its learners with high-quality CME activities and related materials that promote improvements or quality in healthcare and not a specific proprietary business interest of a commercial </w:t>
-      </w:r>
-      <w:r>
-        <w:rPr>
-          <w:rFonts w:eastAsia="Times New Roman" w:cs="Arial"/>
-        </w:rPr>
-        <w:t>entity</w:t>
-      </w:r>
-      <w:r>
-        <w:rPr>
-          <w:rFonts w:eastAsia="Times New Roman" w:cs="Arial"/>
-        </w:rPr>
-        <w:t>.</w:t>
-      </w:r>
-    </w:p>
-    <w:p>
-      <w:pPr>
-        <w:spacing w:after="0" w:line="240" w:lineRule="auto"/>
-        <w:rPr>
-          <w:rFonts w:eastAsia="Times New Roman" w:cs="Arial"/>
-        </w:rPr>
-      </w:pPr>
-    </w:p>
-    <w:p>
-      <w:pPr>
-        <w:spacing w:after="0" w:line="240" w:lineRule="auto"/>
-        <w:rPr>
-          <w:rFonts w:eastAsia="Times New Roman" w:cs="Arial"/>
-        </w:rPr>
-      </w:pPr>
-      <w:r>
-        <w:rPr>
-          <w:rFonts w:eastAsia="Times New Roman" w:cs="Arial"/>
-        </w:rPr>
-        <w:t>The faculty reported the following financial relationships or relationships to products or devices they or their</w:t>
-      </w:r>
-      <w:r>
-        <w:rPr>
-          <w:rFonts w:eastAsia="Times New Roman" w:cs="Arial"/>
-        </w:rPr>
-        <w:t xml:space="preserve"> </w:t>
-      </w:r>
-      <w:r>
-        <w:rPr>
-          <w:rFonts w:eastAsia="Times New Roman" w:cs="Arial"/>
-        </w:rPr>
-        <w:t>spouses/life partners have with commercial interest related to the content of this activity:</w:t>
-      </w:r>
-    </w:p>
-    <w:p>
-      <w:pPr>
-        <w:spacing w:after="0" w:line="240" w:lineRule="auto"/>
-        <w:rPr>
-          <w:rFonts w:eastAsia="Times New Roman" w:cs="Arial"/>
-        </w:rPr>
-      </w:pPr>
-    </w:p>
-    <w:p>
-      <w:pPr>
-        <w:spacing w:after="0" w:line="240" w:lineRule="auto"/>
-        <w:rPr>
-          <w:rFonts w:eastAsia="Times New Roman" w:cs="Arial"/>
-        </w:rPr>
-      </w:pPr>
-      <w:r>
-        <w:rPr>
-          <w:rFonts w:eastAsia="Times New Roman" w:cs="Arial"/>
-        </w:rPr>
-        <w:t>Dr</w:t>
-      </w:r>
-      <w:r>
-        <w:rPr>
-          <w:rFonts w:eastAsia="Times New Roman" w:cs="Arial"/>
-        </w:rPr>
-        <w:t xml:space="preserve"> Elisei</w:t>
-      </w:r>
-      <w:r>
-        <w:rPr>
-          <w:rFonts w:eastAsia="Times New Roman" w:cs="Arial"/>
-        </w:rPr>
-        <w:t xml:space="preserve"> has disclosed</w:t>
-      </w:r>
-      <w:r>
-        <w:rPr>
-          <w:rFonts w:eastAsia="Times New Roman" w:cs="Arial"/>
+          <w:color w:val="C0504D" w:themeColor="accent2"/>
+          <w:rPrChange w:id="234" w:author="Ben DeGiglio" w:date="2014-10-14T15:00:00Z">
+            <w:rPr>
+              <w:rFonts w:eastAsia="Times New Roman" w:cs="Arial"/>
+            </w:rPr>
+          </w:rPrChange>
         </w:rPr>
         <w:t xml:space="preserve"> that she has received consulting fees from Astra</w:t>
       </w:r>
-      <w:del w:id="150" w:author="Anne Rojas" w:date="2014-10-06T12:05:00Z">
+      <w:del w:id="235" w:author="Anne Rojas" w:date="2014-10-06T12:05:00Z">
         <w:r>
           <w:rPr>
             <w:rFonts w:eastAsia="Times New Roman" w:cs="Arial"/>
+            <w:color w:val="C0504D" w:themeColor="accent2"/>
+            <w:rPrChange w:id="236" w:author="Ben DeGiglio" w:date="2014-10-14T15:00:00Z">
+              <w:rPr>
+                <w:rFonts w:eastAsia="Times New Roman" w:cs="Arial"/>
+              </w:rPr>
+            </w:rPrChange>
           </w:rPr>
           <w:delText xml:space="preserve"> </w:delText>
         </w:r>
@@ -4334,12 +4725,24 @@
       <w:r>
         <w:rPr>
           <w:rFonts w:eastAsia="Times New Roman" w:cs="Arial"/>
+          <w:color w:val="C0504D" w:themeColor="accent2"/>
+          <w:rPrChange w:id="237" w:author="Ben DeGiglio" w:date="2014-10-14T15:00:00Z">
+            <w:rPr>
+              <w:rFonts w:eastAsia="Times New Roman" w:cs="Arial"/>
+            </w:rPr>
+          </w:rPrChange>
         </w:rPr>
         <w:t xml:space="preserve">Zeneca, </w:t>
       </w:r>
       <w:r>
         <w:rPr>
           <w:rFonts w:eastAsia="Times New Roman" w:cs="Arial"/>
+          <w:color w:val="C0504D" w:themeColor="accent2"/>
+          <w:rPrChange w:id="238" w:author="Ben DeGiglio" w:date="2014-10-14T15:00:00Z">
+            <w:rPr>
+              <w:rFonts w:eastAsia="Times New Roman" w:cs="Arial"/>
+            </w:rPr>
+          </w:rPrChange>
         </w:rPr>
         <w:t xml:space="preserve">Bayer, </w:t>
       </w:r>
@@ -4347,6 +4750,12 @@
       <w:r>
         <w:rPr>
           <w:rFonts w:eastAsia="Times New Roman" w:cs="Arial"/>
+          <w:color w:val="C0504D" w:themeColor="accent2"/>
+          <w:rPrChange w:id="239" w:author="Ben DeGiglio" w:date="2014-10-14T15:00:00Z">
+            <w:rPr>
+              <w:rFonts w:eastAsia="Times New Roman" w:cs="Arial"/>
+            </w:rPr>
+          </w:rPrChange>
         </w:rPr>
         <w:t>Exelixis</w:t>
       </w:r>
@@ -4354,6 +4763,12 @@
       <w:r>
         <w:rPr>
           <w:rFonts w:eastAsia="Times New Roman" w:cs="Arial"/>
+          <w:color w:val="C0504D" w:themeColor="accent2"/>
+          <w:rPrChange w:id="240" w:author="Ben DeGiglio" w:date="2014-10-14T15:00:00Z">
+            <w:rPr>
+              <w:rFonts w:eastAsia="Times New Roman" w:cs="Arial"/>
+            </w:rPr>
+          </w:rPrChange>
         </w:rPr>
         <w:t xml:space="preserve">, Genzyme, and </w:t>
       </w:r>
@@ -4361,6 +4776,12 @@
       <w:r>
         <w:rPr>
           <w:rFonts w:eastAsia="Times New Roman" w:cs="Arial"/>
+          <w:color w:val="C0504D" w:themeColor="accent2"/>
+          <w:rPrChange w:id="241" w:author="Ben DeGiglio" w:date="2014-10-14T15:00:00Z">
+            <w:rPr>
+              <w:rFonts w:eastAsia="Times New Roman" w:cs="Arial"/>
+            </w:rPr>
+          </w:rPrChange>
         </w:rPr>
         <w:t>Sobi</w:t>
       </w:r>
@@ -4368,12 +4789,24 @@
       <w:r>
         <w:rPr>
           <w:rFonts w:eastAsia="Times New Roman" w:cs="Arial"/>
+          <w:color w:val="C0504D" w:themeColor="accent2"/>
+          <w:rPrChange w:id="242" w:author="Ben DeGiglio" w:date="2014-10-14T15:00:00Z">
+            <w:rPr>
+              <w:rFonts w:eastAsia="Times New Roman" w:cs="Arial"/>
+            </w:rPr>
+          </w:rPrChange>
         </w:rPr>
         <w:t>. Sh</w:t>
       </w:r>
       <w:r>
         <w:rPr>
           <w:rFonts w:eastAsia="Times New Roman" w:cs="Arial"/>
+          <w:color w:val="C0504D" w:themeColor="accent2"/>
+          <w:rPrChange w:id="243" w:author="Ben DeGiglio" w:date="2014-10-14T15:00:00Z">
+            <w:rPr>
+              <w:rFonts w:eastAsia="Times New Roman" w:cs="Arial"/>
+            </w:rPr>
+          </w:rPrChange>
         </w:rPr>
         <w:t>e has agreed to disclose any unlabeled/unapproved uses of drugs or products referenced in her presentation.</w:t>
       </w:r>
@@ -4383,6 +4816,12 @@
         <w:spacing w:after="0" w:line="240" w:lineRule="auto"/>
         <w:rPr>
           <w:rFonts w:eastAsia="Times New Roman" w:cs="Arial"/>
+          <w:color w:val="C0504D" w:themeColor="accent2"/>
+          <w:rPrChange w:id="244" w:author="Ben DeGiglio" w:date="2014-10-14T15:00:00Z">
+            <w:rPr>
+              <w:rFonts w:eastAsia="Times New Roman" w:cs="Arial"/>
+            </w:rPr>
+          </w:rPrChange>
         </w:rPr>
       </w:pPr>
     </w:p>
@@ -4391,11 +4830,23 @@
         <w:spacing w:after="0" w:line="240" w:lineRule="auto"/>
         <w:rPr>
           <w:rFonts w:eastAsia="Times New Roman" w:cs="Arial"/>
+          <w:color w:val="C0504D" w:themeColor="accent2"/>
+          <w:rPrChange w:id="245" w:author="Ben DeGiglio" w:date="2014-10-14T15:00:00Z">
+            <w:rPr>
+              <w:rFonts w:eastAsia="Times New Roman" w:cs="Arial"/>
+            </w:rPr>
+          </w:rPrChange>
         </w:rPr>
       </w:pPr>
       <w:r>
         <w:rPr>
           <w:rFonts w:eastAsia="Times New Roman" w:cs="Arial"/>
+          <w:color w:val="C0504D" w:themeColor="accent2"/>
+          <w:rPrChange w:id="246" w:author="Ben DeGiglio" w:date="2014-10-14T15:00:00Z">
+            <w:rPr>
+              <w:rFonts w:eastAsia="Times New Roman" w:cs="Arial"/>
+            </w:rPr>
+          </w:rPrChange>
         </w:rPr>
         <w:lastRenderedPageBreak/>
         <w:t xml:space="preserve">Dr Jarzab has disclosed that she has received consulting fees from AstraZeneca and </w:t>
@@ -4404,6 +4855,12 @@
       <w:r>
         <w:rPr>
           <w:rFonts w:eastAsia="Times New Roman" w:cs="Arial"/>
+          <w:color w:val="C0504D" w:themeColor="accent2"/>
+          <w:rPrChange w:id="247" w:author="Ben DeGiglio" w:date="2014-10-14T15:00:00Z">
+            <w:rPr>
+              <w:rFonts w:eastAsia="Times New Roman" w:cs="Arial"/>
+            </w:rPr>
+          </w:rPrChange>
         </w:rPr>
         <w:t>Exelixis</w:t>
       </w:r>
@@ -4411,104 +4868,128 @@
       <w:r>
         <w:rPr>
           <w:rFonts w:eastAsia="Times New Roman" w:cs="Arial"/>
-        </w:rPr>
-        <w:t xml:space="preserve">. She has also performed contracted research for </w:t>
-      </w:r>
+          <w:color w:val="C0504D" w:themeColor="accent2"/>
+          <w:rPrChange w:id="248" w:author="Ben DeGiglio" w:date="2014-10-14T15:00:00Z">
+            <w:rPr>
+              <w:rFonts w:eastAsia="Times New Roman" w:cs="Arial"/>
+            </w:rPr>
+          </w:rPrChange>
+        </w:rPr>
+        <w:t xml:space="preserve">. She has also performed contracted research for AstraZeneca, Bayer, Eisai, </w:t>
+      </w:r>
+      <w:proofErr w:type="spellStart"/>
       <w:r>
         <w:rPr>
           <w:rFonts w:eastAsia="Times New Roman" w:cs="Arial"/>
-        </w:rPr>
-        <w:t>AstraZeneca</w:t>
-      </w:r>
+          <w:color w:val="C0504D" w:themeColor="accent2"/>
+          <w:rPrChange w:id="249" w:author="Ben DeGiglio" w:date="2014-10-14T15:00:00Z">
+            <w:rPr>
+              <w:rFonts w:eastAsia="Times New Roman" w:cs="Arial"/>
+            </w:rPr>
+          </w:rPrChange>
+        </w:rPr>
+        <w:t>Exelixis</w:t>
+      </w:r>
+      <w:proofErr w:type="spellEnd"/>
       <w:r>
         <w:rPr>
           <w:rFonts w:eastAsia="Times New Roman" w:cs="Arial"/>
-        </w:rPr>
-        <w:t xml:space="preserve">, Bayer, Eisai, </w:t>
+          <w:color w:val="C0504D" w:themeColor="accent2"/>
+          <w:rPrChange w:id="250" w:author="Ben DeGiglio" w:date="2014-10-14T15:00:00Z">
+            <w:rPr>
+              <w:rFonts w:eastAsia="Times New Roman" w:cs="Arial"/>
+            </w:rPr>
+          </w:rPrChange>
+        </w:rPr>
+        <w:t xml:space="preserve">, Novartis, </w:t>
       </w:r>
       <w:proofErr w:type="spellStart"/>
       <w:r>
         <w:rPr>
           <w:rFonts w:eastAsia="Times New Roman" w:cs="Arial"/>
-        </w:rPr>
-        <w:t>Exelixis</w:t>
+          <w:color w:val="C0504D" w:themeColor="accent2"/>
+          <w:rPrChange w:id="251" w:author="Ben DeGiglio" w:date="2014-10-14T15:00:00Z">
+            <w:rPr>
+              <w:rFonts w:eastAsia="Times New Roman" w:cs="Arial"/>
+            </w:rPr>
+          </w:rPrChange>
+        </w:rPr>
+        <w:t>OxiGene</w:t>
       </w:r>
       <w:proofErr w:type="spellEnd"/>
       <w:r>
         <w:rPr>
           <w:rFonts w:eastAsia="Times New Roman" w:cs="Arial"/>
-        </w:rPr>
-        <w:t xml:space="preserve">, Novartis, </w:t>
-      </w:r>
-      <w:proofErr w:type="spellStart"/>
+          <w:color w:val="C0504D" w:themeColor="accent2"/>
+          <w:rPrChange w:id="252" w:author="Ben DeGiglio" w:date="2014-10-14T15:00:00Z">
+            <w:rPr>
+              <w:rFonts w:eastAsia="Times New Roman" w:cs="Arial"/>
+            </w:rPr>
+          </w:rPrChange>
+        </w:rPr>
+        <w:t xml:space="preserve">, Pfizer, and Roche. </w:t>
+      </w:r>
       <w:r>
         <w:rPr>
           <w:rFonts w:eastAsia="Times New Roman" w:cs="Arial"/>
-        </w:rPr>
-        <w:t>OxiGene</w:t>
-      </w:r>
-      <w:proofErr w:type="spellEnd"/>
-      <w:r>
+          <w:color w:val="C0504D" w:themeColor="accent2"/>
+          <w:rPrChange w:id="253" w:author="Ben DeGiglio" w:date="2014-10-14T15:00:00Z">
+            <w:rPr>
+              <w:rFonts w:eastAsia="Times New Roman" w:cs="Arial"/>
+            </w:rPr>
+          </w:rPrChange>
+        </w:rPr>
+        <w:t>She has also received fees for non-CME services from IPSEN and Novartis. She has agreed to disclose any unlabeled/unapproved uses of drugs or products referenced in her presentation.</w:t>
+      </w:r>
+    </w:p>
+    <w:p>
+      <w:pPr>
+        <w:spacing w:after="0" w:line="240" w:lineRule="auto"/>
         <w:rPr>
           <w:rFonts w:eastAsia="Times New Roman" w:cs="Arial"/>
-        </w:rPr>
-        <w:t xml:space="preserve">, Pfizer, and Roche. </w:t>
-      </w:r>
-      <w:r>
+          <w:color w:val="C0504D" w:themeColor="accent2"/>
+          <w:rPrChange w:id="254" w:author="Ben DeGiglio" w:date="2014-10-14T15:00:00Z">
+            <w:rPr>
+              <w:rFonts w:eastAsia="Times New Roman" w:cs="Arial"/>
+            </w:rPr>
+          </w:rPrChange>
+        </w:rPr>
+      </w:pPr>
+    </w:p>
+    <w:p>
+      <w:pPr>
+        <w:spacing w:after="0" w:line="240" w:lineRule="auto"/>
         <w:rPr>
           <w:rFonts w:eastAsia="Times New Roman" w:cs="Arial"/>
-        </w:rPr>
-        <w:t>Sh</w:t>
-      </w:r>
+          <w:color w:val="C0504D" w:themeColor="accent2"/>
+          <w:rPrChange w:id="255" w:author="Ben DeGiglio" w:date="2014-10-14T15:00:00Z">
+            <w:rPr>
+              <w:rFonts w:eastAsia="Times New Roman" w:cs="Arial"/>
+            </w:rPr>
+          </w:rPrChange>
+        </w:rPr>
+      </w:pPr>
       <w:r>
         <w:rPr>
           <w:rFonts w:eastAsia="Times New Roman" w:cs="Arial"/>
-        </w:rPr>
-        <w:t>e has also received fees for non-CME services</w:t>
+          <w:color w:val="C0504D" w:themeColor="accent2"/>
+          <w:rPrChange w:id="256" w:author="Ben DeGiglio" w:date="2014-10-14T15:00:00Z">
+            <w:rPr>
+              <w:rFonts w:eastAsia="Times New Roman" w:cs="Arial"/>
+            </w:rPr>
+          </w:rPrChange>
+        </w:rPr>
+        <w:t>The employees of prIME Oncology have disclosed:</w:t>
       </w:r>
       <w:r>
         <w:rPr>
           <w:rFonts w:eastAsia="Times New Roman" w:cs="Arial"/>
-        </w:rPr>
-        <w:t xml:space="preserve"> from IPSEN and Novartis. </w:t>
-      </w:r>
-      <w:r>
-        <w:rPr>
-          <w:rFonts w:eastAsia="Times New Roman" w:cs="Arial"/>
-        </w:rPr>
-        <w:t>She has agreed to disclose any unlabeled/unapproved uses of drugs or products referenced in her presentation.</w:t>
-      </w:r>
-    </w:p>
-    <w:p>
-      <w:pPr>
-        <w:spacing w:after="0" w:line="240" w:lineRule="auto"/>
-        <w:rPr>
-          <w:rFonts w:eastAsia="Times New Roman" w:cs="Arial"/>
-        </w:rPr>
-      </w:pPr>
-    </w:p>
-    <w:p>
-      <w:pPr>
-        <w:spacing w:after="0" w:line="240" w:lineRule="auto"/>
-        <w:rPr>
-          <w:rFonts w:eastAsia="Times New Roman" w:cs="Arial"/>
-        </w:rPr>
-      </w:pPr>
-      <w:r>
-        <w:rPr>
-          <w:rFonts w:eastAsia="Times New Roman" w:cs="Arial"/>
-        </w:rPr>
-        <w:t>The employees of</w:t>
-      </w:r>
-      <w:r>
-        <w:rPr>
-          <w:rFonts w:eastAsia="Times New Roman" w:cs="Arial"/>
-        </w:rPr>
-        <w:t xml:space="preserve"> prIME Oncology have disclosed:</w:t>
-      </w:r>
-      <w:r>
-        <w:rPr>
-          <w:rFonts w:eastAsia="Times New Roman" w:cs="Arial"/>
+          <w:color w:val="C0504D" w:themeColor="accent2"/>
+          <w:rPrChange w:id="257" w:author="Ben DeGiglio" w:date="2014-10-14T15:00:00Z">
+            <w:rPr>
+              <w:rFonts w:eastAsia="Times New Roman" w:cs="Arial"/>
+            </w:rPr>
+          </w:rPrChange>
         </w:rPr>
         <w:t xml:space="preserve"> </w:t>
       </w:r>
@@ -4523,24 +5004,46 @@
         <w:spacing w:after="0" w:line="240" w:lineRule="auto"/>
         <w:rPr>
           <w:rFonts w:eastAsia="Times New Roman" w:cs="Arial"/>
+          <w:color w:val="C0504D" w:themeColor="accent2"/>
+          <w:rPrChange w:id="258" w:author="Ben DeGiglio" w:date="2014-10-14T15:00:00Z">
+            <w:rPr>
+              <w:rFonts w:eastAsia="Times New Roman" w:cs="Arial"/>
+            </w:rPr>
+          </w:rPrChange>
         </w:rPr>
       </w:pPr>
       <w:r>
         <w:rPr>
           <w:rFonts w:ascii="Arial" w:eastAsia="Times New Roman" w:hAnsi="Arial" w:cs="Arial"/>
-          <w:color w:val="333333"/>
+          <w:color w:val="C0504D" w:themeColor="accent2"/>
           <w:sz w:val="18"/>
           <w:szCs w:val="18"/>
+          <w:rPrChange w:id="259" w:author="Ben DeGiglio" w:date="2014-10-14T15:00:00Z">
+            <w:rPr>
+              <w:rFonts w:ascii="Arial" w:eastAsia="Times New Roman" w:hAnsi="Arial" w:cs="Arial"/>
+              <w:color w:val="333333"/>
+              <w:sz w:val="18"/>
+              <w:szCs w:val="18"/>
+            </w:rPr>
+          </w:rPrChange>
         </w:rPr>
         <w:t>Robert E. Coleman, MD, FRCP, FRCPE (medical director</w:t>
       </w:r>
-      <w:ins w:id="151" w:author="Briana Devaser" w:date="2014-10-13T10:39:00Z">
+      <w:ins w:id="260" w:author="Briana Devaser" w:date="2014-10-13T10:39:00Z">
         <w:r>
           <w:rPr>
             <w:rFonts w:ascii="Arial" w:eastAsia="Times New Roman" w:hAnsi="Arial" w:cs="Arial"/>
-            <w:color w:val="333333"/>
+            <w:color w:val="C0504D" w:themeColor="accent2"/>
             <w:sz w:val="18"/>
             <w:szCs w:val="18"/>
+            <w:rPrChange w:id="261" w:author="Ben DeGiglio" w:date="2014-10-14T15:00:00Z">
+              <w:rPr>
+                <w:rFonts w:ascii="Arial" w:eastAsia="Times New Roman" w:hAnsi="Arial" w:cs="Arial"/>
+                <w:color w:val="333333"/>
+                <w:sz w:val="18"/>
+                <w:szCs w:val="18"/>
+              </w:rPr>
+            </w:rPrChange>
           </w:rPr>
           <w:t xml:space="preserve"> content reviewer/planner</w:t>
         </w:r>
@@ -4548,9 +5051,17 @@
       <w:r>
         <w:rPr>
           <w:rFonts w:ascii="Arial" w:eastAsia="Times New Roman" w:hAnsi="Arial" w:cs="Arial"/>
-          <w:color w:val="333333"/>
+          <w:color w:val="C0504D" w:themeColor="accent2"/>
           <w:sz w:val="18"/>
           <w:szCs w:val="18"/>
+          <w:rPrChange w:id="262" w:author="Ben DeGiglio" w:date="2014-10-14T15:00:00Z">
+            <w:rPr>
+              <w:rFonts w:ascii="Arial" w:eastAsia="Times New Roman" w:hAnsi="Arial" w:cs="Arial"/>
+              <w:color w:val="333333"/>
+              <w:sz w:val="18"/>
+              <w:szCs w:val="18"/>
+            </w:rPr>
+          </w:rPrChange>
         </w:rPr>
         <w:t>) – expert testimony for Novartis</w:t>
       </w:r>
@@ -4565,26 +5076,50 @@
         <w:spacing w:after="0" w:line="240" w:lineRule="auto"/>
         <w:rPr>
           <w:rFonts w:eastAsia="Times New Roman" w:cs="Arial"/>
+          <w:color w:val="C0504D" w:themeColor="accent2"/>
+          <w:rPrChange w:id="263" w:author="Ben DeGiglio" w:date="2014-10-14T15:00:00Z">
+            <w:rPr>
+              <w:rFonts w:eastAsia="Times New Roman" w:cs="Arial"/>
+            </w:rPr>
+          </w:rPrChange>
         </w:rPr>
       </w:pPr>
       <w:r>
         <w:rPr>
           <w:rFonts w:eastAsia="Times New Roman" w:cs="Arial"/>
+          <w:color w:val="C0504D" w:themeColor="accent2"/>
+          <w:rPrChange w:id="264" w:author="Ben DeGiglio" w:date="2014-10-14T15:00:00Z">
+            <w:rPr>
+              <w:rFonts w:eastAsia="Times New Roman" w:cs="Arial"/>
+            </w:rPr>
+          </w:rPrChange>
         </w:rPr>
         <w:t xml:space="preserve">Sanneke Koekkoek, </w:t>
       </w:r>
-      <w:del w:id="152" w:author="Trudy Stoddert, ELS" w:date="2014-10-13T13:44:00Z">
+      <w:del w:id="265" w:author="Trudy Stoddert, ELS" w:date="2014-10-13T13:44:00Z">
         <w:r>
           <w:rPr>
             <w:rFonts w:eastAsia="Times New Roman" w:cs="Arial"/>
+            <w:color w:val="C0504D" w:themeColor="accent2"/>
+            <w:rPrChange w:id="266" w:author="Ben DeGiglio" w:date="2014-10-14T15:00:00Z">
+              <w:rPr>
+                <w:rFonts w:eastAsia="Times New Roman" w:cs="Arial"/>
+              </w:rPr>
+            </w:rPrChange>
           </w:rPr>
           <w:delText>BSN, OCN</w:delText>
         </w:r>
       </w:del>
-      <w:ins w:id="153" w:author="Trudy Stoddert, ELS" w:date="2014-10-13T13:44:00Z">
+      <w:ins w:id="267" w:author="Trudy Stoddert, ELS" w:date="2014-10-13T13:44:00Z">
         <w:r>
           <w:rPr>
             <w:rFonts w:eastAsia="Times New Roman" w:cs="Arial"/>
+            <w:color w:val="C0504D" w:themeColor="accent2"/>
+            <w:rPrChange w:id="268" w:author="Ben DeGiglio" w:date="2014-10-14T15:00:00Z">
+              <w:rPr>
+                <w:rFonts w:eastAsia="Times New Roman" w:cs="Arial"/>
+              </w:rPr>
+            </w:rPrChange>
           </w:rPr>
           <w:t>RN</w:t>
         </w:r>
@@ -4592,13 +5127,25 @@
       <w:r>
         <w:rPr>
           <w:rFonts w:eastAsia="Times New Roman" w:cs="Arial"/>
+          <w:color w:val="C0504D" w:themeColor="accent2"/>
+          <w:rPrChange w:id="269" w:author="Ben DeGiglio" w:date="2014-10-14T15:00:00Z">
+            <w:rPr>
+              <w:rFonts w:eastAsia="Times New Roman" w:cs="Arial"/>
+            </w:rPr>
+          </w:rPrChange>
         </w:rPr>
         <w:t xml:space="preserve"> (clinical</w:t>
       </w:r>
-      <w:ins w:id="154" w:author="Briana Devaser" w:date="2014-10-13T10:39:00Z">
+      <w:ins w:id="270" w:author="Briana Devaser" w:date="2014-10-13T10:39:00Z">
         <w:r>
           <w:rPr>
             <w:rFonts w:eastAsia="Times New Roman" w:cs="Arial"/>
+            <w:color w:val="C0504D" w:themeColor="accent2"/>
+            <w:rPrChange w:id="271" w:author="Ben DeGiglio" w:date="2014-10-14T15:00:00Z">
+              <w:rPr>
+                <w:rFonts w:eastAsia="Times New Roman" w:cs="Arial"/>
+              </w:rPr>
+            </w:rPrChange>
           </w:rPr>
           <w:t xml:space="preserve"> content reviewer/planner</w:t>
         </w:r>
@@ -4606,6 +5153,12 @@
       <w:r>
         <w:rPr>
           <w:rFonts w:eastAsia="Times New Roman" w:cs="Arial"/>
+          <w:color w:val="C0504D" w:themeColor="accent2"/>
+          <w:rPrChange w:id="272" w:author="Ben DeGiglio" w:date="2014-10-14T15:00:00Z">
+            <w:rPr>
+              <w:rFonts w:eastAsia="Times New Roman" w:cs="Arial"/>
+            </w:rPr>
+          </w:rPrChange>
         </w:rPr>
         <w:t>) – no relevant financial relationships</w:t>
       </w:r>
@@ -4620,18 +5173,36 @@
         <w:spacing w:after="0" w:line="240" w:lineRule="auto"/>
         <w:rPr>
           <w:rFonts w:eastAsia="Times New Roman" w:cs="Arial"/>
+          <w:color w:val="C0504D" w:themeColor="accent2"/>
+          <w:rPrChange w:id="273" w:author="Ben DeGiglio" w:date="2014-10-14T15:00:00Z">
+            <w:rPr>
+              <w:rFonts w:eastAsia="Times New Roman" w:cs="Arial"/>
+            </w:rPr>
+          </w:rPrChange>
         </w:rPr>
       </w:pPr>
       <w:r>
         <w:rPr>
           <w:rFonts w:eastAsia="Times New Roman" w:cs="Arial"/>
+          <w:color w:val="C0504D" w:themeColor="accent2"/>
+          <w:rPrChange w:id="274" w:author="Ben DeGiglio" w:date="2014-10-14T15:00:00Z">
+            <w:rPr>
+              <w:rFonts w:eastAsia="Times New Roman" w:cs="Arial"/>
+            </w:rPr>
+          </w:rPrChange>
         </w:rPr>
         <w:t>Heather Tomlinson, ELS (editorial</w:t>
       </w:r>
-      <w:ins w:id="155" w:author="Briana Devaser" w:date="2014-10-13T10:39:00Z">
+      <w:ins w:id="275" w:author="Briana Devaser" w:date="2014-10-13T10:39:00Z">
         <w:r>
           <w:rPr>
             <w:rFonts w:eastAsia="Times New Roman" w:cs="Arial"/>
+            <w:color w:val="C0504D" w:themeColor="accent2"/>
+            <w:rPrChange w:id="276" w:author="Ben DeGiglio" w:date="2014-10-14T15:00:00Z">
+              <w:rPr>
+                <w:rFonts w:eastAsia="Times New Roman" w:cs="Arial"/>
+              </w:rPr>
+            </w:rPrChange>
           </w:rPr>
           <w:t xml:space="preserve"> content reviewer</w:t>
         </w:r>
@@ -4639,6 +5210,12 @@
       <w:r>
         <w:rPr>
           <w:rFonts w:eastAsia="Times New Roman" w:cs="Arial"/>
+          <w:color w:val="C0504D" w:themeColor="accent2"/>
+          <w:rPrChange w:id="277" w:author="Ben DeGiglio" w:date="2014-10-14T15:00:00Z">
+            <w:rPr>
+              <w:rFonts w:eastAsia="Times New Roman" w:cs="Arial"/>
+            </w:rPr>
+          </w:rPrChange>
         </w:rPr>
         <w:t>) – no relevant financial relationships</w:t>
       </w:r>
@@ -4652,20 +5229,39 @@
         </w:numPr>
         <w:spacing w:after="0" w:line="240" w:lineRule="auto"/>
         <w:rPr>
-          <w:del w:id="156" w:author="Briana Devaser" w:date="2014-10-13T10:39:00Z"/>
+          <w:del w:id="278" w:author="Briana Devaser" w:date="2014-10-13T10:39:00Z"/>
           <w:rFonts w:eastAsia="Times New Roman" w:cs="Arial"/>
-        </w:rPr>
-      </w:pPr>
-      <w:del w:id="157" w:author="Briana Devaser" w:date="2014-10-13T10:39:00Z">
+          <w:color w:val="C0504D" w:themeColor="accent2"/>
+          <w:rPrChange w:id="279" w:author="Ben DeGiglio" w:date="2014-10-14T15:00:00Z">
+            <w:rPr>
+              <w:del w:id="280" w:author="Briana Devaser" w:date="2014-10-13T10:39:00Z"/>
+              <w:rFonts w:eastAsia="Times New Roman" w:cs="Arial"/>
+            </w:rPr>
+          </w:rPrChange>
+        </w:rPr>
+      </w:pPr>
+      <w:del w:id="281" w:author="Briana Devaser" w:date="2014-10-13T10:39:00Z">
         <w:r>
           <w:rPr>
             <w:rFonts w:eastAsia="Times New Roman" w:cs="Arial"/>
+            <w:color w:val="C0504D" w:themeColor="accent2"/>
+            <w:rPrChange w:id="282" w:author="Ben DeGiglio" w:date="2014-10-14T15:00:00Z">
+              <w:rPr>
+                <w:rFonts w:eastAsia="Times New Roman" w:cs="Arial"/>
+              </w:rPr>
+            </w:rPrChange>
           </w:rPr>
           <w:delText>Briana Devaser</w:delText>
         </w:r>
         <w:r>
           <w:rPr>
             <w:rFonts w:eastAsia="Times New Roman" w:cs="Arial"/>
+            <w:color w:val="C0504D" w:themeColor="accent2"/>
+            <w:rPrChange w:id="283" w:author="Ben DeGiglio" w:date="2014-10-14T15:00:00Z">
+              <w:rPr>
+                <w:rFonts w:eastAsia="Times New Roman" w:cs="Arial"/>
+              </w:rPr>
+            </w:rPrChange>
           </w:rPr>
           <w:delText xml:space="preserve"> (compliance) – no relevant financial relationships </w:delText>
         </w:r>
@@ -4676,31 +5272,61 @@
         <w:spacing w:after="0" w:line="240" w:lineRule="auto"/>
         <w:rPr>
           <w:rFonts w:eastAsia="Times New Roman" w:cs="Arial"/>
-        </w:rPr>
-      </w:pPr>
-    </w:p>
-    <w:p>
-      <w:pPr>
-        <w:spacing w:after="0" w:line="240" w:lineRule="auto"/>
-        <w:rPr>
+          <w:color w:val="C0504D" w:themeColor="accent2"/>
+          <w:rPrChange w:id="284" w:author="Ben DeGiglio" w:date="2014-10-14T15:00:00Z">
+            <w:rPr>
+              <w:rFonts w:eastAsia="Times New Roman" w:cs="Arial"/>
+            </w:rPr>
+          </w:rPrChange>
+        </w:rPr>
+      </w:pPr>
+    </w:p>
+    <w:p>
+      <w:pPr>
+        <w:spacing w:after="0" w:line="240" w:lineRule="auto"/>
+        <w:rPr>
+          <w:color w:val="C0504D" w:themeColor="accent2"/>
           <w:sz w:val="18"/>
-        </w:rPr>
-      </w:pPr>
-      <w:r>
-        <w:rPr>
+          <w:rPrChange w:id="285" w:author="Ben DeGiglio" w:date="2014-10-14T15:00:00Z">
+            <w:rPr>
+              <w:sz w:val="18"/>
+            </w:rPr>
+          </w:rPrChange>
+        </w:rPr>
+      </w:pPr>
+      <w:r>
+        <w:rPr>
+          <w:color w:val="C0504D" w:themeColor="accent2"/>
           <w:sz w:val="18"/>
+          <w:rPrChange w:id="286" w:author="Ben DeGiglio" w:date="2014-10-14T15:00:00Z">
+            <w:rPr>
+              <w:sz w:val="18"/>
+            </w:rPr>
+          </w:rPrChange>
         </w:rPr>
         <w:t xml:space="preserve">Disclosure </w:t>
       </w:r>
       <w:r>
         <w:rPr>
+          <w:color w:val="C0504D" w:themeColor="accent2"/>
           <w:sz w:val="18"/>
+          <w:rPrChange w:id="287" w:author="Ben DeGiglio" w:date="2014-10-14T15:00:00Z">
+            <w:rPr>
+              <w:sz w:val="18"/>
+            </w:rPr>
+          </w:rPrChange>
         </w:rPr>
         <w:t>Regarding Unlabeled</w:t>
       </w:r>
       <w:r>
         <w:rPr>
+          <w:color w:val="C0504D" w:themeColor="accent2"/>
           <w:sz w:val="18"/>
+          <w:rPrChange w:id="288" w:author="Ben DeGiglio" w:date="2014-10-14T15:00:00Z">
+            <w:rPr>
+              <w:sz w:val="18"/>
+            </w:rPr>
+          </w:rPrChange>
         </w:rPr>
         <w:t xml:space="preserve"> Use</w:t>
       </w:r>
@@ -4709,12 +5335,24 @@
       <w:pPr>
         <w:spacing w:after="0" w:line="240" w:lineRule="auto"/>
         <w:rPr>
+          <w:color w:val="C0504D" w:themeColor="accent2"/>
           <w:sz w:val="18"/>
-        </w:rPr>
-      </w:pPr>
-      <w:r>
-        <w:rPr>
+          <w:rPrChange w:id="289" w:author="Ben DeGiglio" w:date="2014-10-14T15:00:00Z">
+            <w:rPr>
+              <w:sz w:val="18"/>
+            </w:rPr>
+          </w:rPrChange>
+        </w:rPr>
+      </w:pPr>
+      <w:r>
+        <w:rPr>
+          <w:color w:val="C0504D" w:themeColor="accent2"/>
           <w:sz w:val="18"/>
+          <w:rPrChange w:id="290" w:author="Ben DeGiglio" w:date="2014-10-14T15:00:00Z">
+            <w:rPr>
+              <w:sz w:val="18"/>
+            </w:rPr>
+          </w:rPrChange>
         </w:rPr>
         <w:t>This activity may contain discussion of published and/or investigational uses of agents that are not indicated by the US Food and Drug Administration or European Medicines Agency. Please refer to the official prescribing information for each product discussed for discussions of approved indications, contraindications, and warnings.</w:t>
       </w:r>
@@ -4723,20 +5361,38 @@
       <w:pPr>
         <w:spacing w:after="0" w:line="240" w:lineRule="auto"/>
         <w:rPr>
+          <w:color w:val="C0504D" w:themeColor="accent2"/>
           <w:sz w:val="18"/>
-        </w:rPr>
-      </w:pPr>
-    </w:p>
-    <w:p>
-      <w:pPr>
-        <w:spacing w:after="0" w:line="240" w:lineRule="auto"/>
-        <w:rPr>
+          <w:rPrChange w:id="291" w:author="Ben DeGiglio" w:date="2014-10-14T15:00:00Z">
+            <w:rPr>
+              <w:sz w:val="18"/>
+            </w:rPr>
+          </w:rPrChange>
+        </w:rPr>
+      </w:pPr>
+    </w:p>
+    <w:p>
+      <w:pPr>
+        <w:spacing w:after="0" w:line="240" w:lineRule="auto"/>
+        <w:rPr>
+          <w:color w:val="C0504D" w:themeColor="accent2"/>
           <w:sz w:val="18"/>
-        </w:rPr>
-      </w:pPr>
-      <w:r>
-        <w:rPr>
+          <w:rPrChange w:id="292" w:author="Ben DeGiglio" w:date="2014-10-14T15:00:00Z">
+            <w:rPr>
+              <w:sz w:val="18"/>
+            </w:rPr>
+          </w:rPrChange>
+        </w:rPr>
+      </w:pPr>
+      <w:r>
+        <w:rPr>
+          <w:color w:val="C0504D" w:themeColor="accent2"/>
           <w:sz w:val="18"/>
+          <w:rPrChange w:id="293" w:author="Ben DeGiglio" w:date="2014-10-14T15:00:00Z">
+            <w:rPr>
+              <w:sz w:val="18"/>
+            </w:rPr>
+          </w:rPrChange>
         </w:rPr>
         <w:t>Disclaimer</w:t>
       </w:r>
@@ -4745,12 +5401,24 @@
       <w:pPr>
         <w:spacing w:after="0" w:line="240" w:lineRule="auto"/>
         <w:rPr>
+          <w:color w:val="C0504D" w:themeColor="accent2"/>
           <w:sz w:val="18"/>
-        </w:rPr>
-      </w:pPr>
-      <w:r>
-        <w:rPr>
+          <w:rPrChange w:id="294" w:author="Ben DeGiglio" w:date="2014-10-14T15:00:00Z">
+            <w:rPr>
+              <w:sz w:val="18"/>
+            </w:rPr>
+          </w:rPrChange>
+        </w:rPr>
+      </w:pPr>
+      <w:r>
+        <w:rPr>
+          <w:color w:val="C0504D" w:themeColor="accent2"/>
           <w:sz w:val="18"/>
+          <w:rPrChange w:id="295" w:author="Ben DeGiglio" w:date="2014-10-14T15:00:00Z">
+            <w:rPr>
+              <w:sz w:val="18"/>
+            </w:rPr>
+          </w:rPrChange>
         </w:rPr>
         <w:t>Participants have an implied responsibility to use the newly acquired information to enhance patient outcomes and their own professional development. The information presented in this activity is not meant to serve as a guideline for patient management. Any procedures, medications, or other courses of diagnosis or treatment discussed or suggested in this activity should not be used by clinicians without evaluation of their patients’ conditions and possible contraindications or dangers in use, review of any applicable manufacturer’s product information, and comparison with recommendations of other authorities.</w:t>
       </w:r>
@@ -4762,7 +5430,7 @@
         </w:pBdr>
         <w:spacing w:after="0" w:line="240" w:lineRule="auto"/>
         <w:rPr>
-          <w:ins w:id="158" w:author="Briana Devaser" w:date="2014-10-13T10:48:00Z"/>
+          <w:ins w:id="296" w:author="Briana Devaser" w:date="2014-10-13T10:48:00Z"/>
           <w:rFonts w:eastAsia="Times New Roman" w:cs="Arial"/>
         </w:rPr>
       </w:pPr>
@@ -4955,11 +5623,11 @@
         <w:ind w:left="0"/>
         <w:rPr>
           <w:b/>
-          <w:rPrChange w:id="159" w:author="Trudy Stoddert, ELS" w:date="2014-10-13T13:46:00Z">
+          <w:rPrChange w:id="297" w:author="Trudy Stoddert, ELS" w:date="2014-10-13T13:46:00Z">
             <w:rPr/>
           </w:rPrChange>
         </w:rPr>
-        <w:pPrChange w:id="160" w:author="Trudy Stoddert, ELS" w:date="2014-10-13T13:46:00Z">
+        <w:pPrChange w:id="298" w:author="Trudy Stoddert, ELS" w:date="2014-10-13T13:46:00Z">
           <w:pPr>
             <w:pBdr>
               <w:bottom w:val="single" w:sz="12" w:space="1" w:color="auto"/>
@@ -4996,7 +5664,7 @@
       <w:r>
         <w:t>:</w:t>
       </w:r>
-      <w:ins w:id="161" w:author="Trudy Stoddert, ELS" w:date="2014-10-13T13:46:00Z">
+      <w:ins w:id="299" w:author="Trudy Stoddert, ELS" w:date="2014-10-13T13:46:00Z">
         <w:r>
           <w:t xml:space="preserve"> </w:t>
         </w:r>
@@ -5519,7 +6187,7 @@
         </w:rPr>
         <w:t xml:space="preserve">with </w:t>
       </w:r>
-      <w:ins w:id="162" w:author="Trudy Stoddert, ELS" w:date="2014-10-13T13:47:00Z">
+      <w:ins w:id="300" w:author="Trudy Stoddert, ELS" w:date="2014-10-13T13:47:00Z">
         <w:r>
           <w:rPr>
             <w:highlight w:val="lightGray"/>
@@ -5533,7 +6201,7 @@
         </w:rPr>
         <w:t>logos</w:t>
       </w:r>
-      <w:del w:id="163" w:author="Trudy Stoddert, ELS" w:date="2014-10-13T13:47:00Z">
+      <w:del w:id="301" w:author="Trudy Stoddert, ELS" w:date="2014-10-13T13:47:00Z">
         <w:r>
           <w:rPr>
             <w:highlight w:val="lightGray"/>
@@ -5567,7 +6235,7 @@
       <w:r>
         <w:t>Fee Statemen</w:t>
       </w:r>
-      <w:ins w:id="164" w:author="Anne Rojas" w:date="2014-10-06T12:06:00Z">
+      <w:ins w:id="302" w:author="Anne Rojas" w:date="2014-10-06T12:06:00Z">
         <w:r>
           <w:t>t</w:t>
         </w:r>
@@ -5680,7 +6348,7 @@
       <w:r>
         <w:t xml:space="preserve"> Robert E. Coleman, MD, FRCP, FRCPE</w:t>
       </w:r>
-      <w:del w:id="165" w:author="Trudy Stoddert, ELS" w:date="2014-10-13T13:47:00Z">
+      <w:del w:id="303" w:author="Trudy Stoddert, ELS" w:date="2014-10-13T13:47:00Z">
         <w:r>
           <w:delText xml:space="preserve"> </w:delText>
         </w:r>
@@ -5696,7 +6364,7 @@
       <w:r>
         <w:t xml:space="preserve"> Oncology;</w:t>
       </w:r>
-      <w:del w:id="166" w:author="Trudy Stoddert, ELS" w:date="2014-10-13T13:47:00Z">
+      <w:del w:id="304" w:author="Trudy Stoddert, ELS" w:date="2014-10-13T13:47:00Z">
         <w:r>
           <w:delText xml:space="preserve"> </w:delText>
         </w:r>
@@ -5875,7 +6543,7 @@
       </w:pPr>
     </w:p>
   </w:comment>
-  <w:comment w:id="141" w:author="Briana Devaser" w:date="2014-10-13T10:51:00Z" w:initials="BD">
+  <w:comment w:id="175" w:author="Briana Devaser" w:date="2014-10-13T10:51:00Z" w:initials="BD">
     <w:p>
       <w:pPr>
         <w:pStyle w:val="CommentText"/>
@@ -9901,6 +10569,7 @@
     <w:rsid w:val="00676D7C"/>
     <w:rsid w:val="007447AC"/>
     <w:rsid w:val="008855BA"/>
+    <w:rsid w:val="008D6019"/>
     <w:rsid w:val="00936577"/>
     <w:rsid w:val="00963621"/>
     <w:rsid w:val="00972CB7"/>
@@ -11034,7 +11703,7 @@
 </file>
 
 <file path=customXml/itemProps1.xml><?xml version="1.0" encoding="utf-8"?>
-<ds:datastoreItem xmlns:ds="http://schemas.openxmlformats.org/officeDocument/2006/customXml" ds:itemID="{A88ACCF4-CACC-4AF5-8093-A6BAB461886E}">
+<ds:datastoreItem xmlns:ds="http://schemas.openxmlformats.org/officeDocument/2006/customXml" ds:itemID="{E6BF3FF1-3BE3-433D-A008-C03D9C73A067}">
   <ds:schemaRefs>
     <ds:schemaRef ds:uri="http://schemas.openxmlformats.org/officeDocument/2006/bibliography"/>
   </ds:schemaRefs>
@@ -11042,7 +11711,7 @@
 </file>
 
 <file path=customXml/itemProps2.xml><?xml version="1.0" encoding="utf-8"?>
-<ds:datastoreItem xmlns:ds="http://schemas.openxmlformats.org/officeDocument/2006/customXml" ds:itemID="{47B60926-BA9A-4B8F-B1F7-8308E576C0FE}">
+<ds:datastoreItem xmlns:ds="http://schemas.openxmlformats.org/officeDocument/2006/customXml" ds:itemID="{5F1C1A64-2DEF-401F-B173-6032CD0CF3BE}">
   <ds:schemaRefs>
     <ds:schemaRef ds:uri="http://schemas.openxmlformats.org/officeDocument/2006/bibliography"/>
   </ds:schemaRefs>

</xml_diff>